<commit_message>
Complete how to Simplify graph in project report
</commit_message>
<xml_diff>
--- a/Project 1 Report.docx
+++ b/Project 1 Report.docx
@@ -22,35 +22,752 @@
       <w:pPr>
         <w:jc w:val="center"/>
       </w:pPr>
+      <w:r>
+        <w:t xml:space="preserve">Zhengyang Tang, Li Zhu, </w:t>
+      </w:r>
       <w:proofErr w:type="spellStart"/>
       <w:r>
-        <w:t>Zhengyang</w:t>
+        <w:t>Jiayi</w:t>
       </w:r>
       <w:proofErr w:type="spellEnd"/>
       <w:r>
-        <w:t xml:space="preserve"> Tang, Li Zhu, </w:t>
+        <w:t xml:space="preserve"> Xu, </w:t>
       </w:r>
       <w:proofErr w:type="spellStart"/>
       <w:r>
-        <w:t>Jiayi</w:t>
+        <w:t>Zhuolin</w:t>
       </w:r>
       <w:proofErr w:type="spellEnd"/>
       <w:r>
-        <w:t xml:space="preserve"> Xu, </w:t>
+        <w:t xml:space="preserve"> Yang</w:t>
+      </w:r>
+    </w:p>
+    <w:p/>
+    <w:p>
+      <w:pPr>
+        <w:rPr>
+          <w:b/>
+        </w:rPr>
+      </w:pPr>
+      <w:r>
+        <w:rPr>
+          <w:b/>
+        </w:rPr>
+        <w:t xml:space="preserve">3. </w:t>
+      </w:r>
+      <w:r>
+        <w:rPr>
+          <w:b/>
+        </w:rPr>
+        <w:t xml:space="preserve">Loading map </w:t>
+      </w:r>
+    </w:p>
+    <w:p>
+      <w:r>
+        <w:t>We load the file and parse it into a map using</w:t>
+      </w:r>
+    </w:p>
+    <w:p>
+      <w:pPr>
+        <w:pStyle w:val="ListParagraph"/>
+      </w:pPr>
+    </w:p>
+    <w:p>
+      <w:pPr>
+        <w:pStyle w:val="ListParagraph"/>
+        <w:rPr>
+          <w:color w:val="4472C4" w:themeColor="accent1"/>
+        </w:rPr>
+      </w:pPr>
+      <w:r>
+        <w:rPr>
+          <w:color w:val="4472C4" w:themeColor="accent1"/>
+        </w:rPr>
+        <w:t xml:space="preserve">#attention: load </w:t>
       </w:r>
       <w:proofErr w:type="spellStart"/>
       <w:r>
-        <w:t>Zhuolin</w:t>
+        <w:rPr>
+          <w:color w:val="4472C4" w:themeColor="accent1"/>
+        </w:rPr>
+        <w:t>sna</w:t>
       </w:r>
       <w:proofErr w:type="spellEnd"/>
       <w:r>
-        <w:t xml:space="preserve"> Yang</w:t>
+        <w:rPr>
+          <w:color w:val="4472C4" w:themeColor="accent1"/>
+        </w:rPr>
+        <w:t xml:space="preserve"> first, then load </w:t>
+      </w:r>
+      <w:proofErr w:type="spellStart"/>
+      <w:r>
+        <w:rPr>
+          <w:color w:val="4472C4" w:themeColor="accent1"/>
+        </w:rPr>
+        <w:t>igraph</w:t>
+      </w:r>
+      <w:proofErr w:type="spellEnd"/>
+    </w:p>
+    <w:p>
+      <w:pPr>
+        <w:pStyle w:val="ListParagraph"/>
+        <w:rPr>
+          <w:color w:val="4472C4" w:themeColor="accent1"/>
+        </w:rPr>
+      </w:pPr>
+      <w:r>
+        <w:rPr>
+          <w:color w:val="4472C4" w:themeColor="accent1"/>
+        </w:rPr>
+        <w:t xml:space="preserve">#read </w:t>
+      </w:r>
+      <w:proofErr w:type="spellStart"/>
+      <w:proofErr w:type="gramStart"/>
+      <w:r>
+        <w:rPr>
+          <w:color w:val="4472C4" w:themeColor="accent1"/>
+        </w:rPr>
+        <w:t>data,need</w:t>
+      </w:r>
+      <w:proofErr w:type="spellEnd"/>
+      <w:proofErr w:type="gramEnd"/>
+      <w:r>
+        <w:rPr>
+          <w:color w:val="4472C4" w:themeColor="accent1"/>
+        </w:rPr>
+        <w:t xml:space="preserve"> to set working directory first</w:t>
+      </w:r>
+    </w:p>
+    <w:p>
+      <w:pPr>
+        <w:pStyle w:val="ListParagraph"/>
+        <w:rPr>
+          <w:color w:val="4472C4" w:themeColor="accent1"/>
+        </w:rPr>
+      </w:pPr>
+    </w:p>
+    <w:p>
+      <w:pPr>
+        <w:pStyle w:val="ListParagraph"/>
+        <w:rPr>
+          <w:color w:val="4472C4" w:themeColor="accent1"/>
+        </w:rPr>
+      </w:pPr>
+      <w:r>
+        <w:rPr>
+          <w:color w:val="4472C4" w:themeColor="accent1"/>
+        </w:rPr>
+        <w:t xml:space="preserve">edges1 &lt;- </w:t>
+      </w:r>
+      <w:proofErr w:type="spellStart"/>
+      <w:proofErr w:type="gramStart"/>
+      <w:r>
+        <w:rPr>
+          <w:color w:val="4472C4" w:themeColor="accent1"/>
+        </w:rPr>
+        <w:t>read.table</w:t>
+      </w:r>
+      <w:proofErr w:type="spellEnd"/>
+      <w:proofErr w:type="gramEnd"/>
+      <w:r>
+        <w:rPr>
+          <w:color w:val="4472C4" w:themeColor="accent1"/>
+        </w:rPr>
+        <w:t xml:space="preserve">('roadNet-CA.txt') </w:t>
+      </w:r>
+    </w:p>
+    <w:p>
+      <w:pPr>
+        <w:pStyle w:val="ListParagraph"/>
+        <w:rPr>
+          <w:color w:val="4472C4" w:themeColor="accent1"/>
+        </w:rPr>
+      </w:pPr>
+      <w:proofErr w:type="spellStart"/>
+      <w:r>
+        <w:rPr>
+          <w:color w:val="4472C4" w:themeColor="accent1"/>
+        </w:rPr>
+        <w:t>em</w:t>
+      </w:r>
+      <w:proofErr w:type="spellEnd"/>
+      <w:r>
+        <w:rPr>
+          <w:color w:val="4472C4" w:themeColor="accent1"/>
+        </w:rPr>
+        <w:t xml:space="preserve"> &lt;- </w:t>
+      </w:r>
+      <w:proofErr w:type="spellStart"/>
+      <w:proofErr w:type="gramStart"/>
+      <w:r>
+        <w:rPr>
+          <w:color w:val="4472C4" w:themeColor="accent1"/>
+        </w:rPr>
+        <w:t>as.matrix</w:t>
+      </w:r>
+      <w:proofErr w:type="spellEnd"/>
+      <w:proofErr w:type="gramEnd"/>
+      <w:r>
+        <w:rPr>
+          <w:color w:val="4472C4" w:themeColor="accent1"/>
+        </w:rPr>
+        <w:t>(edges1) #save data in matrix</w:t>
+      </w:r>
+    </w:p>
+    <w:p>
+      <w:pPr>
+        <w:pStyle w:val="ListParagraph"/>
+        <w:rPr>
+          <w:color w:val="4472C4" w:themeColor="accent1"/>
+        </w:rPr>
+      </w:pPr>
+    </w:p>
+    <w:p>
+      <w:pPr>
+        <w:pStyle w:val="ListParagraph"/>
+        <w:rPr>
+          <w:color w:val="4472C4" w:themeColor="accent1"/>
+        </w:rPr>
+      </w:pPr>
+      <w:r>
+        <w:rPr>
+          <w:color w:val="4472C4" w:themeColor="accent1"/>
+        </w:rPr>
+        <w:t xml:space="preserve">v1 &lt;- </w:t>
+      </w:r>
+      <w:proofErr w:type="spellStart"/>
+      <w:proofErr w:type="gramStart"/>
+      <w:r>
+        <w:rPr>
+          <w:color w:val="4472C4" w:themeColor="accent1"/>
+        </w:rPr>
+        <w:t>em</w:t>
+      </w:r>
+      <w:proofErr w:type="spellEnd"/>
+      <w:r>
+        <w:rPr>
+          <w:color w:val="4472C4" w:themeColor="accent1"/>
+        </w:rPr>
+        <w:t>[</w:t>
+      </w:r>
+      <w:proofErr w:type="gramEnd"/>
+      <w:r>
+        <w:rPr>
+          <w:color w:val="4472C4" w:themeColor="accent1"/>
+        </w:rPr>
+        <w:t>,1] #Save the first column of data to v1</w:t>
+      </w:r>
+    </w:p>
+    <w:p>
+      <w:pPr>
+        <w:pStyle w:val="ListParagraph"/>
+        <w:rPr>
+          <w:color w:val="4472C4" w:themeColor="accent1"/>
+        </w:rPr>
+      </w:pPr>
+      <w:r>
+        <w:rPr>
+          <w:color w:val="4472C4" w:themeColor="accent1"/>
+        </w:rPr>
+        <w:t xml:space="preserve">v2 &lt;- </w:t>
+      </w:r>
+      <w:proofErr w:type="spellStart"/>
+      <w:proofErr w:type="gramStart"/>
+      <w:r>
+        <w:rPr>
+          <w:color w:val="4472C4" w:themeColor="accent1"/>
+        </w:rPr>
+        <w:t>em</w:t>
+      </w:r>
+      <w:proofErr w:type="spellEnd"/>
+      <w:r>
+        <w:rPr>
+          <w:color w:val="4472C4" w:themeColor="accent1"/>
+        </w:rPr>
+        <w:t>[</w:t>
+      </w:r>
+      <w:proofErr w:type="gramEnd"/>
+      <w:r>
+        <w:rPr>
+          <w:color w:val="4472C4" w:themeColor="accent1"/>
+        </w:rPr>
+        <w:t>,2] #Save the second column of data to v2</w:t>
+      </w:r>
+    </w:p>
+    <w:p>
+      <w:pPr>
+        <w:pStyle w:val="ListParagraph"/>
+        <w:rPr>
+          <w:color w:val="4472C4" w:themeColor="accent1"/>
+        </w:rPr>
+      </w:pPr>
+    </w:p>
+    <w:p>
+      <w:pPr>
+        <w:pStyle w:val="ListParagraph"/>
+        <w:rPr>
+          <w:color w:val="4472C4" w:themeColor="accent1"/>
+        </w:rPr>
+      </w:pPr>
+      <w:r>
+        <w:rPr>
+          <w:color w:val="4472C4" w:themeColor="accent1"/>
+        </w:rPr>
+        <w:t xml:space="preserve">relations &lt;- </w:t>
+      </w:r>
+      <w:proofErr w:type="spellStart"/>
+      <w:proofErr w:type="gramStart"/>
+      <w:r>
+        <w:rPr>
+          <w:color w:val="4472C4" w:themeColor="accent1"/>
+        </w:rPr>
+        <w:t>data.frame</w:t>
+      </w:r>
+      <w:proofErr w:type="spellEnd"/>
+      <w:proofErr w:type="gramEnd"/>
+      <w:r>
+        <w:rPr>
+          <w:color w:val="4472C4" w:themeColor="accent1"/>
+        </w:rPr>
+        <w:t xml:space="preserve">(from=v1,to=v2) </w:t>
+      </w:r>
+    </w:p>
+    <w:p>
+      <w:pPr>
+        <w:pStyle w:val="ListParagraph"/>
+        <w:rPr>
+          <w:color w:val="4472C4" w:themeColor="accent1"/>
+        </w:rPr>
+      </w:pPr>
+      <w:r>
+        <w:rPr>
+          <w:color w:val="4472C4" w:themeColor="accent1"/>
+        </w:rPr>
+        <w:t>g&lt;-</w:t>
+      </w:r>
+      <w:proofErr w:type="spellStart"/>
+      <w:r>
+        <w:rPr>
+          <w:color w:val="4472C4" w:themeColor="accent1"/>
+        </w:rPr>
+        <w:t>graph.</w:t>
+      </w:r>
+      <w:proofErr w:type="gramStart"/>
+      <w:r>
+        <w:rPr>
+          <w:color w:val="4472C4" w:themeColor="accent1"/>
+        </w:rPr>
+        <w:t>data.frame</w:t>
+      </w:r>
+      <w:proofErr w:type="spellEnd"/>
+      <w:proofErr w:type="gramEnd"/>
+      <w:r>
+        <w:rPr>
+          <w:color w:val="4472C4" w:themeColor="accent1"/>
+        </w:rPr>
+        <w:t>(</w:t>
+      </w:r>
+      <w:proofErr w:type="spellStart"/>
+      <w:r>
+        <w:rPr>
+          <w:color w:val="4472C4" w:themeColor="accent1"/>
+        </w:rPr>
+        <w:t>relations,directed</w:t>
+      </w:r>
+      <w:proofErr w:type="spellEnd"/>
+      <w:r>
+        <w:rPr>
+          <w:color w:val="4472C4" w:themeColor="accent1"/>
+        </w:rPr>
+        <w:t>=TRUE)</w:t>
+      </w:r>
+    </w:p>
+    <w:p>
+      <w:pPr>
+        <w:pStyle w:val="ListParagraph"/>
+      </w:pPr>
+    </w:p>
+    <w:p>
+      <w:r>
+        <w:t>Now g is our graph</w:t>
+      </w:r>
+    </w:p>
+    <w:p>
+      <w:pPr>
+        <w:pStyle w:val="ListParagraph"/>
+      </w:pPr>
+    </w:p>
+    <w:p>
+      <w:pPr>
+        <w:rPr>
+          <w:b/>
+        </w:rPr>
+      </w:pPr>
+      <w:r>
+        <w:rPr>
+          <w:b/>
+        </w:rPr>
+        <w:t>*</w:t>
+      </w:r>
+      <w:r>
+        <w:rPr>
+          <w:b/>
+        </w:rPr>
+        <w:t xml:space="preserve"> </w:t>
+      </w:r>
+      <w:r>
+        <w:rPr>
+          <w:b/>
+        </w:rPr>
+        <w:t>Map size reduction</w:t>
       </w:r>
     </w:p>
     <w:p/>
     <w:p>
+      <w:r>
+        <w:t>Firstly,</w:t>
+      </w:r>
+      <w:r>
+        <w:t xml:space="preserve"> we tried to reduce the map size by </w:t>
+      </w:r>
+      <w:r>
+        <w:t xml:space="preserve">the method in the announcement. We </w:t>
+      </w:r>
+      <w:r>
+        <w:t>delet</w:t>
+      </w:r>
+      <w:r>
+        <w:t>ed</w:t>
+      </w:r>
+      <w:r>
+        <w:t xml:space="preserve"> vertices with degree lower </w:t>
+      </w:r>
+      <w:r>
+        <w:t xml:space="preserve">than or equal to </w:t>
+      </w:r>
+      <w:r>
+        <w:t xml:space="preserve">certain number k. </w:t>
+      </w:r>
+    </w:p>
+    <w:p/>
+    <w:p>
+      <w:r>
+        <w:t xml:space="preserve">The map size is </w:t>
+      </w:r>
+      <w:r>
+        <w:t xml:space="preserve">acceptable when k is 10. </w:t>
+      </w:r>
+    </w:p>
+    <w:p/>
+    <w:p>
+      <w:pPr>
+        <w:ind w:firstLine="720"/>
+        <w:rPr>
+          <w:color w:val="4472C4" w:themeColor="accent1"/>
+        </w:rPr>
+      </w:pPr>
+      <w:r>
+        <w:rPr>
+          <w:color w:val="4472C4" w:themeColor="accent1"/>
+        </w:rPr>
+        <w:t>g &lt;- g - V(g)[degree(g)&lt;=10]</w:t>
+      </w:r>
+    </w:p>
+    <w:p/>
+    <w:p>
+      <w:r>
+        <w:t>There were 2094 vertices and 184 edges left. Apparently, this method of map size reduction is not good since the graph is much too sparse after reduction. We decided to try another method.</w:t>
+      </w:r>
+    </w:p>
+    <w:p/>
+    <w:p>
+      <w:r>
+        <w:t>Since deleting vertices with certain degree will result in drop of degree of vertices not being deleted and kept most of the remaining vertices connected, we tried to iteratively delete vertices with a very low degree. (here we delete vertices with degree lower than or equals to 4)</w:t>
+      </w:r>
+    </w:p>
+    <w:p/>
+    <w:p>
+      <w:pPr>
+        <w:rPr>
+          <w:color w:val="4472C4" w:themeColor="accent1"/>
+        </w:rPr>
+      </w:pPr>
+      <w:r>
+        <w:rPr>
+          <w:color w:val="4472C4" w:themeColor="accent1"/>
+        </w:rPr>
+        <w:tab/>
+      </w:r>
+      <w:proofErr w:type="spellStart"/>
+      <w:r>
+        <w:rPr>
+          <w:color w:val="4472C4" w:themeColor="accent1"/>
+        </w:rPr>
+        <w:t>i</w:t>
+      </w:r>
+      <w:proofErr w:type="spellEnd"/>
+      <w:r>
+        <w:rPr>
+          <w:color w:val="4472C4" w:themeColor="accent1"/>
+        </w:rPr>
+        <w:t xml:space="preserve"> &lt;- 0</w:t>
+      </w:r>
+    </w:p>
+    <w:p>
+      <w:pPr>
+        <w:rPr>
+          <w:color w:val="4472C4" w:themeColor="accent1"/>
+        </w:rPr>
+      </w:pPr>
+      <w:r>
+        <w:rPr>
+          <w:color w:val="4472C4" w:themeColor="accent1"/>
+        </w:rPr>
+        <w:tab/>
+      </w:r>
+      <w:r>
+        <w:rPr>
+          <w:color w:val="4472C4" w:themeColor="accent1"/>
+        </w:rPr>
+        <w:t>while(</w:t>
+      </w:r>
+      <w:proofErr w:type="spellStart"/>
+      <w:r>
+        <w:rPr>
+          <w:color w:val="4472C4" w:themeColor="accent1"/>
+        </w:rPr>
+        <w:t>vcount</w:t>
+      </w:r>
+      <w:proofErr w:type="spellEnd"/>
+      <w:r>
+        <w:rPr>
+          <w:color w:val="4472C4" w:themeColor="accent1"/>
+        </w:rPr>
+        <w:t>(g)&gt;</w:t>
+      </w:r>
+      <w:proofErr w:type="gramStart"/>
+      <w:r>
+        <w:rPr>
+          <w:color w:val="4472C4" w:themeColor="accent1"/>
+        </w:rPr>
+        <w:t>5000){</w:t>
+      </w:r>
+      <w:proofErr w:type="gramEnd"/>
+    </w:p>
+    <w:p>
+      <w:pPr>
+        <w:rPr>
+          <w:color w:val="4472C4" w:themeColor="accent1"/>
+        </w:rPr>
+      </w:pPr>
+      <w:r>
+        <w:rPr>
+          <w:color w:val="4472C4" w:themeColor="accent1"/>
+        </w:rPr>
+        <w:t xml:space="preserve">  </w:t>
+      </w:r>
+      <w:r>
+        <w:rPr>
+          <w:color w:val="4472C4" w:themeColor="accent1"/>
+        </w:rPr>
+        <w:tab/>
+      </w:r>
+      <w:r>
+        <w:rPr>
+          <w:color w:val="4472C4" w:themeColor="accent1"/>
+        </w:rPr>
+        <w:tab/>
+      </w:r>
+      <w:r>
+        <w:rPr>
+          <w:color w:val="4472C4" w:themeColor="accent1"/>
+        </w:rPr>
+        <w:t>g &lt;- g - V(g)[</w:t>
+      </w:r>
+      <w:proofErr w:type="spellStart"/>
+      <w:proofErr w:type="gramStart"/>
+      <w:r>
+        <w:rPr>
+          <w:color w:val="4472C4" w:themeColor="accent1"/>
+        </w:rPr>
+        <w:t>igraph</w:t>
+      </w:r>
+      <w:proofErr w:type="spellEnd"/>
+      <w:r>
+        <w:rPr>
+          <w:color w:val="4472C4" w:themeColor="accent1"/>
+        </w:rPr>
+        <w:t>::</w:t>
+      </w:r>
+      <w:proofErr w:type="gramEnd"/>
+      <w:r>
+        <w:rPr>
+          <w:color w:val="4472C4" w:themeColor="accent1"/>
+        </w:rPr>
+        <w:t>degree(g)&lt;=4]</w:t>
+      </w:r>
+    </w:p>
+    <w:p>
+      <w:pPr>
+        <w:rPr>
+          <w:color w:val="4472C4" w:themeColor="accent1"/>
+        </w:rPr>
+      </w:pPr>
+      <w:r>
+        <w:rPr>
+          <w:color w:val="4472C4" w:themeColor="accent1"/>
+        </w:rPr>
+        <w:t xml:space="preserve">  </w:t>
+      </w:r>
+      <w:r>
+        <w:rPr>
+          <w:color w:val="4472C4" w:themeColor="accent1"/>
+        </w:rPr>
+        <w:tab/>
+      </w:r>
+      <w:r>
+        <w:rPr>
+          <w:color w:val="4472C4" w:themeColor="accent1"/>
+        </w:rPr>
+        <w:tab/>
+      </w:r>
+      <w:proofErr w:type="spellStart"/>
+      <w:r>
+        <w:rPr>
+          <w:color w:val="4472C4" w:themeColor="accent1"/>
+        </w:rPr>
+        <w:t>i</w:t>
+      </w:r>
+      <w:proofErr w:type="spellEnd"/>
+      <w:r>
+        <w:rPr>
+          <w:color w:val="4472C4" w:themeColor="accent1"/>
+        </w:rPr>
+        <w:t xml:space="preserve"> &lt;- i+1</w:t>
+      </w:r>
+    </w:p>
+    <w:p>
+      <w:pPr>
+        <w:ind w:firstLine="720"/>
+        <w:rPr>
+          <w:color w:val="4472C4" w:themeColor="accent1"/>
+        </w:rPr>
+      </w:pPr>
+      <w:r>
+        <w:rPr>
+          <w:color w:val="4472C4" w:themeColor="accent1"/>
+        </w:rPr>
+        <w:t>}</w:t>
+      </w:r>
+    </w:p>
+    <w:p/>
+    <w:p>
+      <w:r>
+        <w:lastRenderedPageBreak/>
+        <w:t>We keep deleting vertices whose degree lower or equals to 4 until there are less than 5000 of them remains. (graph with 5000 nodes is properly small for plotting) It takes 56 iterations to reduce the map size. Now the map has 4947 vertices and 16382 edges. This method is obviously better than the previous one.</w:t>
+      </w:r>
+    </w:p>
+    <w:p/>
+    <w:p>
+      <w:r>
+        <w:t>* if we keep the loop running, the number of vertices left will converge to a number between 4000 and 5000.</w:t>
+      </w:r>
       <w:bookmarkStart w:id="0" w:name="_GoBack"/>
       <w:bookmarkEnd w:id="0"/>
+    </w:p>
+    <w:p/>
+    <w:p>
+      <w:pPr>
+        <w:rPr>
+          <w:b/>
+        </w:rPr>
+      </w:pPr>
+      <w:r>
+        <w:rPr>
+          <w:b/>
+        </w:rPr>
+        <w:t>Plotting</w:t>
+      </w:r>
+    </w:p>
+    <w:p>
+      <w:pPr>
+        <w:rPr>
+          <w:color w:val="4472C4" w:themeColor="accent1"/>
+        </w:rPr>
+      </w:pPr>
+      <w:r>
+        <w:tab/>
+      </w:r>
+      <w:r>
+        <w:rPr>
+          <w:color w:val="4472C4" w:themeColor="accent1"/>
+        </w:rPr>
+        <w:t>plot(g)</w:t>
+      </w:r>
+    </w:p>
+    <w:p/>
+    <w:p>
+      <w:r>
+        <w:drawing>
+          <wp:inline distT="0" distB="0" distL="0" distR="0" wp14:anchorId="5B1FDA2A" wp14:editId="70382052">
+            <wp:extent cx="5943600" cy="3053715"/>
+            <wp:effectExtent l="0" t="0" r="0" b="0"/>
+            <wp:docPr id="1" name="Picture 1"/>
+            <wp:cNvGraphicFramePr>
+              <a:graphicFrameLocks xmlns:a="http://schemas.openxmlformats.org/drawingml/2006/main" noChangeAspect="1"/>
+            </wp:cNvGraphicFramePr>
+            <a:graphic xmlns:a="http://schemas.openxmlformats.org/drawingml/2006/main">
+              <a:graphicData uri="http://schemas.openxmlformats.org/drawingml/2006/picture">
+                <pic:pic xmlns:pic="http://schemas.openxmlformats.org/drawingml/2006/picture">
+                  <pic:nvPicPr>
+                    <pic:cNvPr id="1" name=""/>
+                    <pic:cNvPicPr/>
+                  </pic:nvPicPr>
+                  <pic:blipFill>
+                    <a:blip r:embed="rId7"/>
+                    <a:stretch>
+                      <a:fillRect/>
+                    </a:stretch>
+                  </pic:blipFill>
+                  <pic:spPr>
+                    <a:xfrm>
+                      <a:off x="0" y="0"/>
+                      <a:ext cx="5943600" cy="3053715"/>
+                    </a:xfrm>
+                    <a:prstGeom prst="rect">
+                      <a:avLst/>
+                    </a:prstGeom>
+                  </pic:spPr>
+                </pic:pic>
+              </a:graphicData>
+            </a:graphic>
+          </wp:inline>
+        </w:drawing>
+      </w:r>
+    </w:p>
+    <w:p/>
+    <w:p>
+      <w:r>
+        <w:t xml:space="preserve">4. </w:t>
+      </w:r>
+    </w:p>
+    <w:p/>
+    <w:p>
+      <w:r>
+        <w:t xml:space="preserve">5. </w:t>
+      </w:r>
+    </w:p>
+    <w:p/>
+    <w:p>
+      <w:r>
+        <w:t>6.</w:t>
+      </w:r>
+    </w:p>
+    <w:p/>
+    <w:p>
+      <w:r>
+        <w:t>7.</w:t>
+      </w:r>
     </w:p>
     <w:sectPr>
       <w:pgSz w:w="12240" w:h="15840"/>
@@ -60,6 +777,465 @@
     </w:sectPr>
   </w:body>
 </w:document>
+</file>
+
+<file path=word/endnotes.xml><?xml version="1.0" encoding="utf-8"?>
+<w:endnotes xmlns:wpc="http://schemas.microsoft.com/office/word/2010/wordprocessingCanvas" xmlns:cx="http://schemas.microsoft.com/office/drawing/2014/chartex" xmlns:cx1="http://schemas.microsoft.com/office/drawing/2015/9/8/chartex" xmlns:cx2="http://schemas.microsoft.com/office/drawing/2015/10/21/chartex" xmlns:cx3="http://schemas.microsoft.com/office/drawing/2016/5/9/chartex" xmlns:cx4="http://schemas.microsoft.com/office/drawing/2016/5/10/chartex" xmlns:cx5="http://schemas.microsoft.com/office/drawing/2016/5/11/chartex" xmlns:cx6="http://schemas.microsoft.com/office/drawing/2016/5/12/chartex" xmlns:cx7="http://schemas.microsoft.com/office/drawing/2016/5/13/chartex" xmlns:cx8="http://schemas.microsoft.com/office/drawing/2016/5/14/chartex" xmlns:mc="http://schemas.openxmlformats.org/markup-compatibility/2006" xmlns:aink="http://schemas.microsoft.com/office/drawing/2016/ink" xmlns:am3d="http://schemas.microsoft.com/office/drawing/2017/model3d" xmlns:o="urn:schemas-microsoft-com:office:office" xmlns:r="http://schemas.openxmlformats.org/officeDocument/2006/relationships" xmlns:m="http://schemas.openxmlformats.org/officeDocument/2006/math" xmlns:v="urn:schemas-microsoft-com:vml" xmlns:wp14="http://schemas.microsoft.com/office/word/2010/wordprocessingDrawing" xmlns:wp="http://schemas.openxmlformats.org/drawingml/2006/wordprocessingDrawing" xmlns:w10="urn:schemas-microsoft-com:office:word" xmlns:w="http://schemas.openxmlformats.org/wordprocessingml/2006/main" xmlns:w14="http://schemas.microsoft.com/office/word/2010/wordml" xmlns:w15="http://schemas.microsoft.com/office/word/2012/wordml" xmlns:w16cid="http://schemas.microsoft.com/office/word/2016/wordml/cid" xmlns:w16se="http://schemas.microsoft.com/office/word/2015/wordml/symex" xmlns:wpg="http://schemas.microsoft.com/office/word/2010/wordprocessingGroup" xmlns:wpi="http://schemas.microsoft.com/office/word/2010/wordprocessingInk" xmlns:wne="http://schemas.microsoft.com/office/word/2006/wordml" xmlns:wps="http://schemas.microsoft.com/office/word/2010/wordprocessingShape" mc:Ignorable="w14 w15 w16se w16cid wp14">
+  <w:endnote w:type="separator" w:id="-1">
+    <w:p>
+      <w:r>
+        <w:separator/>
+      </w:r>
+    </w:p>
+  </w:endnote>
+  <w:endnote w:type="continuationSeparator" w:id="0">
+    <w:p>
+      <w:r>
+        <w:continuationSeparator/>
+      </w:r>
+    </w:p>
+  </w:endnote>
+</w:endnotes>
+</file>
+
+<file path=word/footnotes.xml><?xml version="1.0" encoding="utf-8"?>
+<w:footnotes xmlns:wpc="http://schemas.microsoft.com/office/word/2010/wordprocessingCanvas" xmlns:cx="http://schemas.microsoft.com/office/drawing/2014/chartex" xmlns:cx1="http://schemas.microsoft.com/office/drawing/2015/9/8/chartex" xmlns:cx2="http://schemas.microsoft.com/office/drawing/2015/10/21/chartex" xmlns:cx3="http://schemas.microsoft.com/office/drawing/2016/5/9/chartex" xmlns:cx4="http://schemas.microsoft.com/office/drawing/2016/5/10/chartex" xmlns:cx5="http://schemas.microsoft.com/office/drawing/2016/5/11/chartex" xmlns:cx6="http://schemas.microsoft.com/office/drawing/2016/5/12/chartex" xmlns:cx7="http://schemas.microsoft.com/office/drawing/2016/5/13/chartex" xmlns:cx8="http://schemas.microsoft.com/office/drawing/2016/5/14/chartex" xmlns:mc="http://schemas.openxmlformats.org/markup-compatibility/2006" xmlns:aink="http://schemas.microsoft.com/office/drawing/2016/ink" xmlns:am3d="http://schemas.microsoft.com/office/drawing/2017/model3d" xmlns:o="urn:schemas-microsoft-com:office:office" xmlns:r="http://schemas.openxmlformats.org/officeDocument/2006/relationships" xmlns:m="http://schemas.openxmlformats.org/officeDocument/2006/math" xmlns:v="urn:schemas-microsoft-com:vml" xmlns:wp14="http://schemas.microsoft.com/office/word/2010/wordprocessingDrawing" xmlns:wp="http://schemas.openxmlformats.org/drawingml/2006/wordprocessingDrawing" xmlns:w10="urn:schemas-microsoft-com:office:word" xmlns:w="http://schemas.openxmlformats.org/wordprocessingml/2006/main" xmlns:w14="http://schemas.microsoft.com/office/word/2010/wordml" xmlns:w15="http://schemas.microsoft.com/office/word/2012/wordml" xmlns:w16cid="http://schemas.microsoft.com/office/word/2016/wordml/cid" xmlns:w16se="http://schemas.microsoft.com/office/word/2015/wordml/symex" xmlns:wpg="http://schemas.microsoft.com/office/word/2010/wordprocessingGroup" xmlns:wpi="http://schemas.microsoft.com/office/word/2010/wordprocessingInk" xmlns:wne="http://schemas.microsoft.com/office/word/2006/wordml" xmlns:wps="http://schemas.microsoft.com/office/word/2010/wordprocessingShape" mc:Ignorable="w14 w15 w16se w16cid wp14">
+  <w:footnote w:type="separator" w:id="-1">
+    <w:p>
+      <w:r>
+        <w:separator/>
+      </w:r>
+    </w:p>
+  </w:footnote>
+  <w:footnote w:type="continuationSeparator" w:id="0">
+    <w:p>
+      <w:r>
+        <w:continuationSeparator/>
+      </w:r>
+    </w:p>
+  </w:footnote>
+</w:footnotes>
+</file>
+
+<file path=word/numbering.xml><?xml version="1.0" encoding="utf-8"?>
+<w:numbering xmlns:wpc="http://schemas.microsoft.com/office/word/2010/wordprocessingCanvas" xmlns:cx="http://schemas.microsoft.com/office/drawing/2014/chartex" xmlns:cx1="http://schemas.microsoft.com/office/drawing/2015/9/8/chartex" xmlns:cx2="http://schemas.microsoft.com/office/drawing/2015/10/21/chartex" xmlns:cx3="http://schemas.microsoft.com/office/drawing/2016/5/9/chartex" xmlns:cx4="http://schemas.microsoft.com/office/drawing/2016/5/10/chartex" xmlns:cx5="http://schemas.microsoft.com/office/drawing/2016/5/11/chartex" xmlns:cx6="http://schemas.microsoft.com/office/drawing/2016/5/12/chartex" xmlns:cx7="http://schemas.microsoft.com/office/drawing/2016/5/13/chartex" xmlns:cx8="http://schemas.microsoft.com/office/drawing/2016/5/14/chartex" xmlns:mc="http://schemas.openxmlformats.org/markup-compatibility/2006" xmlns:aink="http://schemas.microsoft.com/office/drawing/2016/ink" xmlns:am3d="http://schemas.microsoft.com/office/drawing/2017/model3d" xmlns:o="urn:schemas-microsoft-com:office:office" xmlns:r="http://schemas.openxmlformats.org/officeDocument/2006/relationships" xmlns:m="http://schemas.openxmlformats.org/officeDocument/2006/math" xmlns:v="urn:schemas-microsoft-com:vml" xmlns:wp14="http://schemas.microsoft.com/office/word/2010/wordprocessingDrawing" xmlns:wp="http://schemas.openxmlformats.org/drawingml/2006/wordprocessingDrawing" xmlns:w10="urn:schemas-microsoft-com:office:word" xmlns:w="http://schemas.openxmlformats.org/wordprocessingml/2006/main" xmlns:w14="http://schemas.microsoft.com/office/word/2010/wordml" xmlns:w15="http://schemas.microsoft.com/office/word/2012/wordml" xmlns:w16cid="http://schemas.microsoft.com/office/word/2016/wordml/cid" xmlns:w16se="http://schemas.microsoft.com/office/word/2015/wordml/symex" xmlns:wpg="http://schemas.microsoft.com/office/word/2010/wordprocessingGroup" xmlns:wpi="http://schemas.microsoft.com/office/word/2010/wordprocessingInk" xmlns:wne="http://schemas.microsoft.com/office/word/2006/wordml" xmlns:wps="http://schemas.microsoft.com/office/word/2010/wordprocessingShape" mc:Ignorable="w14 w15 w16se w16cid wp14">
+  <w:abstractNum w:abstractNumId="0" w15:restartNumberingAfterBreak="0">
+    <w:nsid w:val="425E4A2C"/>
+    <w:multiLevelType w:val="hybridMultilevel"/>
+    <w:tmpl w:val="1898EF84"/>
+    <w:lvl w:ilvl="0" w:tplc="C9706B12">
+      <w:start w:val="3"/>
+      <w:numFmt w:val="bullet"/>
+      <w:lvlText w:val=""/>
+      <w:lvlJc w:val="left"/>
+      <w:pPr>
+        <w:ind w:left="720" w:hanging="360"/>
+      </w:pPr>
+      <w:rPr>
+        <w:rFonts w:ascii="Symbol" w:eastAsiaTheme="minorEastAsia" w:hAnsi="Symbol" w:cstheme="minorBidi" w:hint="default"/>
+      </w:rPr>
+    </w:lvl>
+    <w:lvl w:ilvl="1" w:tplc="04090003" w:tentative="1">
+      <w:start w:val="1"/>
+      <w:numFmt w:val="bullet"/>
+      <w:lvlText w:val="o"/>
+      <w:lvlJc w:val="left"/>
+      <w:pPr>
+        <w:ind w:left="1440" w:hanging="360"/>
+      </w:pPr>
+      <w:rPr>
+        <w:rFonts w:ascii="Courier New" w:hAnsi="Courier New" w:cs="Courier New" w:hint="default"/>
+      </w:rPr>
+    </w:lvl>
+    <w:lvl w:ilvl="2" w:tplc="04090005" w:tentative="1">
+      <w:start w:val="1"/>
+      <w:numFmt w:val="bullet"/>
+      <w:lvlText w:val=""/>
+      <w:lvlJc w:val="left"/>
+      <w:pPr>
+        <w:ind w:left="2160" w:hanging="360"/>
+      </w:pPr>
+      <w:rPr>
+        <w:rFonts w:ascii="Wingdings" w:hAnsi="Wingdings" w:hint="default"/>
+      </w:rPr>
+    </w:lvl>
+    <w:lvl w:ilvl="3" w:tplc="04090001" w:tentative="1">
+      <w:start w:val="1"/>
+      <w:numFmt w:val="bullet"/>
+      <w:lvlText w:val=""/>
+      <w:lvlJc w:val="left"/>
+      <w:pPr>
+        <w:ind w:left="2880" w:hanging="360"/>
+      </w:pPr>
+      <w:rPr>
+        <w:rFonts w:ascii="Symbol" w:hAnsi="Symbol" w:hint="default"/>
+      </w:rPr>
+    </w:lvl>
+    <w:lvl w:ilvl="4" w:tplc="04090003" w:tentative="1">
+      <w:start w:val="1"/>
+      <w:numFmt w:val="bullet"/>
+      <w:lvlText w:val="o"/>
+      <w:lvlJc w:val="left"/>
+      <w:pPr>
+        <w:ind w:left="3600" w:hanging="360"/>
+      </w:pPr>
+      <w:rPr>
+        <w:rFonts w:ascii="Courier New" w:hAnsi="Courier New" w:cs="Courier New" w:hint="default"/>
+      </w:rPr>
+    </w:lvl>
+    <w:lvl w:ilvl="5" w:tplc="04090005" w:tentative="1">
+      <w:start w:val="1"/>
+      <w:numFmt w:val="bullet"/>
+      <w:lvlText w:val=""/>
+      <w:lvlJc w:val="left"/>
+      <w:pPr>
+        <w:ind w:left="4320" w:hanging="360"/>
+      </w:pPr>
+      <w:rPr>
+        <w:rFonts w:ascii="Wingdings" w:hAnsi="Wingdings" w:hint="default"/>
+      </w:rPr>
+    </w:lvl>
+    <w:lvl w:ilvl="6" w:tplc="04090001" w:tentative="1">
+      <w:start w:val="1"/>
+      <w:numFmt w:val="bullet"/>
+      <w:lvlText w:val=""/>
+      <w:lvlJc w:val="left"/>
+      <w:pPr>
+        <w:ind w:left="5040" w:hanging="360"/>
+      </w:pPr>
+      <w:rPr>
+        <w:rFonts w:ascii="Symbol" w:hAnsi="Symbol" w:hint="default"/>
+      </w:rPr>
+    </w:lvl>
+    <w:lvl w:ilvl="7" w:tplc="04090003" w:tentative="1">
+      <w:start w:val="1"/>
+      <w:numFmt w:val="bullet"/>
+      <w:lvlText w:val="o"/>
+      <w:lvlJc w:val="left"/>
+      <w:pPr>
+        <w:ind w:left="5760" w:hanging="360"/>
+      </w:pPr>
+      <w:rPr>
+        <w:rFonts w:ascii="Courier New" w:hAnsi="Courier New" w:cs="Courier New" w:hint="default"/>
+      </w:rPr>
+    </w:lvl>
+    <w:lvl w:ilvl="8" w:tplc="04090005" w:tentative="1">
+      <w:start w:val="1"/>
+      <w:numFmt w:val="bullet"/>
+      <w:lvlText w:val=""/>
+      <w:lvlJc w:val="left"/>
+      <w:pPr>
+        <w:ind w:left="6480" w:hanging="360"/>
+      </w:pPr>
+      <w:rPr>
+        <w:rFonts w:ascii="Wingdings" w:hAnsi="Wingdings" w:hint="default"/>
+      </w:rPr>
+    </w:lvl>
+  </w:abstractNum>
+  <w:abstractNum w:abstractNumId="1" w15:restartNumberingAfterBreak="0">
+    <w:nsid w:val="4BDB5A30"/>
+    <w:multiLevelType w:val="hybridMultilevel"/>
+    <w:tmpl w:val="A56489C4"/>
+    <w:lvl w:ilvl="0" w:tplc="0409000F">
+      <w:start w:val="1"/>
+      <w:numFmt w:val="decimal"/>
+      <w:lvlText w:val="%1."/>
+      <w:lvlJc w:val="left"/>
+      <w:pPr>
+        <w:ind w:left="720" w:hanging="360"/>
+      </w:pPr>
+      <w:rPr>
+        <w:rFonts w:hint="default"/>
+      </w:rPr>
+    </w:lvl>
+    <w:lvl w:ilvl="1" w:tplc="04090019" w:tentative="1">
+      <w:start w:val="1"/>
+      <w:numFmt w:val="lowerLetter"/>
+      <w:lvlText w:val="%2."/>
+      <w:lvlJc w:val="left"/>
+      <w:pPr>
+        <w:ind w:left="1440" w:hanging="360"/>
+      </w:pPr>
+    </w:lvl>
+    <w:lvl w:ilvl="2" w:tplc="0409001B" w:tentative="1">
+      <w:start w:val="1"/>
+      <w:numFmt w:val="lowerRoman"/>
+      <w:lvlText w:val="%3."/>
+      <w:lvlJc w:val="right"/>
+      <w:pPr>
+        <w:ind w:left="2160" w:hanging="180"/>
+      </w:pPr>
+    </w:lvl>
+    <w:lvl w:ilvl="3" w:tplc="0409000F" w:tentative="1">
+      <w:start w:val="1"/>
+      <w:numFmt w:val="decimal"/>
+      <w:lvlText w:val="%4."/>
+      <w:lvlJc w:val="left"/>
+      <w:pPr>
+        <w:ind w:left="2880" w:hanging="360"/>
+      </w:pPr>
+    </w:lvl>
+    <w:lvl w:ilvl="4" w:tplc="04090019" w:tentative="1">
+      <w:start w:val="1"/>
+      <w:numFmt w:val="lowerLetter"/>
+      <w:lvlText w:val="%5."/>
+      <w:lvlJc w:val="left"/>
+      <w:pPr>
+        <w:ind w:left="3600" w:hanging="360"/>
+      </w:pPr>
+    </w:lvl>
+    <w:lvl w:ilvl="5" w:tplc="0409001B" w:tentative="1">
+      <w:start w:val="1"/>
+      <w:numFmt w:val="lowerRoman"/>
+      <w:lvlText w:val="%6."/>
+      <w:lvlJc w:val="right"/>
+      <w:pPr>
+        <w:ind w:left="4320" w:hanging="180"/>
+      </w:pPr>
+    </w:lvl>
+    <w:lvl w:ilvl="6" w:tplc="0409000F" w:tentative="1">
+      <w:start w:val="1"/>
+      <w:numFmt w:val="decimal"/>
+      <w:lvlText w:val="%7."/>
+      <w:lvlJc w:val="left"/>
+      <w:pPr>
+        <w:ind w:left="5040" w:hanging="360"/>
+      </w:pPr>
+    </w:lvl>
+    <w:lvl w:ilvl="7" w:tplc="04090019" w:tentative="1">
+      <w:start w:val="1"/>
+      <w:numFmt w:val="lowerLetter"/>
+      <w:lvlText w:val="%8."/>
+      <w:lvlJc w:val="left"/>
+      <w:pPr>
+        <w:ind w:left="5760" w:hanging="360"/>
+      </w:pPr>
+    </w:lvl>
+    <w:lvl w:ilvl="8" w:tplc="0409001B" w:tentative="1">
+      <w:start w:val="1"/>
+      <w:numFmt w:val="lowerRoman"/>
+      <w:lvlText w:val="%9."/>
+      <w:lvlJc w:val="right"/>
+      <w:pPr>
+        <w:ind w:left="6480" w:hanging="180"/>
+      </w:pPr>
+    </w:lvl>
+  </w:abstractNum>
+  <w:abstractNum w:abstractNumId="2" w15:restartNumberingAfterBreak="0">
+    <w:nsid w:val="599C076E"/>
+    <w:multiLevelType w:val="hybridMultilevel"/>
+    <w:tmpl w:val="C2CCA49E"/>
+    <w:lvl w:ilvl="0" w:tplc="DA662160">
+      <w:start w:val="3"/>
+      <w:numFmt w:val="bullet"/>
+      <w:lvlText w:val=""/>
+      <w:lvlJc w:val="left"/>
+      <w:pPr>
+        <w:ind w:left="720" w:hanging="360"/>
+      </w:pPr>
+      <w:rPr>
+        <w:rFonts w:ascii="Symbol" w:eastAsiaTheme="minorEastAsia" w:hAnsi="Symbol" w:cstheme="minorBidi" w:hint="default"/>
+      </w:rPr>
+    </w:lvl>
+    <w:lvl w:ilvl="1" w:tplc="04090003" w:tentative="1">
+      <w:start w:val="1"/>
+      <w:numFmt w:val="bullet"/>
+      <w:lvlText w:val="o"/>
+      <w:lvlJc w:val="left"/>
+      <w:pPr>
+        <w:ind w:left="1440" w:hanging="360"/>
+      </w:pPr>
+      <w:rPr>
+        <w:rFonts w:ascii="Courier New" w:hAnsi="Courier New" w:cs="Courier New" w:hint="default"/>
+      </w:rPr>
+    </w:lvl>
+    <w:lvl w:ilvl="2" w:tplc="04090005" w:tentative="1">
+      <w:start w:val="1"/>
+      <w:numFmt w:val="bullet"/>
+      <w:lvlText w:val=""/>
+      <w:lvlJc w:val="left"/>
+      <w:pPr>
+        <w:ind w:left="2160" w:hanging="360"/>
+      </w:pPr>
+      <w:rPr>
+        <w:rFonts w:ascii="Wingdings" w:hAnsi="Wingdings" w:hint="default"/>
+      </w:rPr>
+    </w:lvl>
+    <w:lvl w:ilvl="3" w:tplc="04090001" w:tentative="1">
+      <w:start w:val="1"/>
+      <w:numFmt w:val="bullet"/>
+      <w:lvlText w:val=""/>
+      <w:lvlJc w:val="left"/>
+      <w:pPr>
+        <w:ind w:left="2880" w:hanging="360"/>
+      </w:pPr>
+      <w:rPr>
+        <w:rFonts w:ascii="Symbol" w:hAnsi="Symbol" w:hint="default"/>
+      </w:rPr>
+    </w:lvl>
+    <w:lvl w:ilvl="4" w:tplc="04090003" w:tentative="1">
+      <w:start w:val="1"/>
+      <w:numFmt w:val="bullet"/>
+      <w:lvlText w:val="o"/>
+      <w:lvlJc w:val="left"/>
+      <w:pPr>
+        <w:ind w:left="3600" w:hanging="360"/>
+      </w:pPr>
+      <w:rPr>
+        <w:rFonts w:ascii="Courier New" w:hAnsi="Courier New" w:cs="Courier New" w:hint="default"/>
+      </w:rPr>
+    </w:lvl>
+    <w:lvl w:ilvl="5" w:tplc="04090005" w:tentative="1">
+      <w:start w:val="1"/>
+      <w:numFmt w:val="bullet"/>
+      <w:lvlText w:val=""/>
+      <w:lvlJc w:val="left"/>
+      <w:pPr>
+        <w:ind w:left="4320" w:hanging="360"/>
+      </w:pPr>
+      <w:rPr>
+        <w:rFonts w:ascii="Wingdings" w:hAnsi="Wingdings" w:hint="default"/>
+      </w:rPr>
+    </w:lvl>
+    <w:lvl w:ilvl="6" w:tplc="04090001" w:tentative="1">
+      <w:start w:val="1"/>
+      <w:numFmt w:val="bullet"/>
+      <w:lvlText w:val=""/>
+      <w:lvlJc w:val="left"/>
+      <w:pPr>
+        <w:ind w:left="5040" w:hanging="360"/>
+      </w:pPr>
+      <w:rPr>
+        <w:rFonts w:ascii="Symbol" w:hAnsi="Symbol" w:hint="default"/>
+      </w:rPr>
+    </w:lvl>
+    <w:lvl w:ilvl="7" w:tplc="04090003" w:tentative="1">
+      <w:start w:val="1"/>
+      <w:numFmt w:val="bullet"/>
+      <w:lvlText w:val="o"/>
+      <w:lvlJc w:val="left"/>
+      <w:pPr>
+        <w:ind w:left="5760" w:hanging="360"/>
+      </w:pPr>
+      <w:rPr>
+        <w:rFonts w:ascii="Courier New" w:hAnsi="Courier New" w:cs="Courier New" w:hint="default"/>
+      </w:rPr>
+    </w:lvl>
+    <w:lvl w:ilvl="8" w:tplc="04090005" w:tentative="1">
+      <w:start w:val="1"/>
+      <w:numFmt w:val="bullet"/>
+      <w:lvlText w:val=""/>
+      <w:lvlJc w:val="left"/>
+      <w:pPr>
+        <w:ind w:left="6480" w:hanging="360"/>
+      </w:pPr>
+      <w:rPr>
+        <w:rFonts w:ascii="Wingdings" w:hAnsi="Wingdings" w:hint="default"/>
+      </w:rPr>
+    </w:lvl>
+  </w:abstractNum>
+  <w:abstractNum w:abstractNumId="3" w15:restartNumberingAfterBreak="0">
+    <w:nsid w:val="6A713B5A"/>
+    <w:multiLevelType w:val="hybridMultilevel"/>
+    <w:tmpl w:val="48347F4A"/>
+    <w:lvl w:ilvl="0" w:tplc="0409000F">
+      <w:start w:val="1"/>
+      <w:numFmt w:val="decimal"/>
+      <w:lvlText w:val="%1."/>
+      <w:lvlJc w:val="left"/>
+      <w:pPr>
+        <w:ind w:left="720" w:hanging="360"/>
+      </w:pPr>
+      <w:rPr>
+        <w:rFonts w:hint="default"/>
+      </w:rPr>
+    </w:lvl>
+    <w:lvl w:ilvl="1" w:tplc="04090019" w:tentative="1">
+      <w:start w:val="1"/>
+      <w:numFmt w:val="lowerLetter"/>
+      <w:lvlText w:val="%2."/>
+      <w:lvlJc w:val="left"/>
+      <w:pPr>
+        <w:ind w:left="1440" w:hanging="360"/>
+      </w:pPr>
+    </w:lvl>
+    <w:lvl w:ilvl="2" w:tplc="0409001B" w:tentative="1">
+      <w:start w:val="1"/>
+      <w:numFmt w:val="lowerRoman"/>
+      <w:lvlText w:val="%3."/>
+      <w:lvlJc w:val="right"/>
+      <w:pPr>
+        <w:ind w:left="2160" w:hanging="180"/>
+      </w:pPr>
+    </w:lvl>
+    <w:lvl w:ilvl="3" w:tplc="0409000F" w:tentative="1">
+      <w:start w:val="1"/>
+      <w:numFmt w:val="decimal"/>
+      <w:lvlText w:val="%4."/>
+      <w:lvlJc w:val="left"/>
+      <w:pPr>
+        <w:ind w:left="2880" w:hanging="360"/>
+      </w:pPr>
+    </w:lvl>
+    <w:lvl w:ilvl="4" w:tplc="04090019" w:tentative="1">
+      <w:start w:val="1"/>
+      <w:numFmt w:val="lowerLetter"/>
+      <w:lvlText w:val="%5."/>
+      <w:lvlJc w:val="left"/>
+      <w:pPr>
+        <w:ind w:left="3600" w:hanging="360"/>
+      </w:pPr>
+    </w:lvl>
+    <w:lvl w:ilvl="5" w:tplc="0409001B" w:tentative="1">
+      <w:start w:val="1"/>
+      <w:numFmt w:val="lowerRoman"/>
+      <w:lvlText w:val="%6."/>
+      <w:lvlJc w:val="right"/>
+      <w:pPr>
+        <w:ind w:left="4320" w:hanging="180"/>
+      </w:pPr>
+    </w:lvl>
+    <w:lvl w:ilvl="6" w:tplc="0409000F" w:tentative="1">
+      <w:start w:val="1"/>
+      <w:numFmt w:val="decimal"/>
+      <w:lvlText w:val="%7."/>
+      <w:lvlJc w:val="left"/>
+      <w:pPr>
+        <w:ind w:left="5040" w:hanging="360"/>
+      </w:pPr>
+    </w:lvl>
+    <w:lvl w:ilvl="7" w:tplc="04090019" w:tentative="1">
+      <w:start w:val="1"/>
+      <w:numFmt w:val="lowerLetter"/>
+      <w:lvlText w:val="%8."/>
+      <w:lvlJc w:val="left"/>
+      <w:pPr>
+        <w:ind w:left="5760" w:hanging="360"/>
+      </w:pPr>
+    </w:lvl>
+    <w:lvl w:ilvl="8" w:tplc="0409001B" w:tentative="1">
+      <w:start w:val="1"/>
+      <w:numFmt w:val="lowerRoman"/>
+      <w:lvlText w:val="%9."/>
+      <w:lvlJc w:val="right"/>
+      <w:pPr>
+        <w:ind w:left="6480" w:hanging="180"/>
+      </w:pPr>
+    </w:lvl>
+  </w:abstractNum>
+  <w:num w:numId="1">
+    <w:abstractNumId w:val="1"/>
+  </w:num>
+  <w:num w:numId="2">
+    <w:abstractNumId w:val="3"/>
+  </w:num>
+  <w:num w:numId="3">
+    <w:abstractNumId w:val="2"/>
+  </w:num>
+  <w:num w:numId="4">
+    <w:abstractNumId w:val="0"/>
+  </w:num>
+</w:numbering>
 </file>
 
 <file path=word/styles.xml><?xml version="1.0" encoding="utf-8"?>
@@ -483,6 +1659,59 @@
     <w:semiHidden/>
     <w:unhideWhenUsed/>
   </w:style>
+  <w:style w:type="paragraph" w:styleId="Header">
+    <w:name w:val="header"/>
+    <w:basedOn w:val="Normal"/>
+    <w:link w:val="HeaderChar"/>
+    <w:uiPriority w:val="99"/>
+    <w:unhideWhenUsed/>
+    <w:rsid w:val="00C96843"/>
+    <w:pPr>
+      <w:tabs>
+        <w:tab w:val="center" w:pos="4680"/>
+        <w:tab w:val="right" w:pos="9360"/>
+      </w:tabs>
+    </w:pPr>
+  </w:style>
+  <w:style w:type="character" w:customStyle="1" w:styleId="HeaderChar">
+    <w:name w:val="Header Char"/>
+    <w:basedOn w:val="DefaultParagraphFont"/>
+    <w:link w:val="Header"/>
+    <w:uiPriority w:val="99"/>
+    <w:rsid w:val="00C96843"/>
+  </w:style>
+  <w:style w:type="paragraph" w:styleId="Footer">
+    <w:name w:val="footer"/>
+    <w:basedOn w:val="Normal"/>
+    <w:link w:val="FooterChar"/>
+    <w:uiPriority w:val="99"/>
+    <w:unhideWhenUsed/>
+    <w:rsid w:val="00C96843"/>
+    <w:pPr>
+      <w:tabs>
+        <w:tab w:val="center" w:pos="4680"/>
+        <w:tab w:val="right" w:pos="9360"/>
+      </w:tabs>
+    </w:pPr>
+  </w:style>
+  <w:style w:type="character" w:customStyle="1" w:styleId="FooterChar">
+    <w:name w:val="Footer Char"/>
+    <w:basedOn w:val="DefaultParagraphFont"/>
+    <w:link w:val="Footer"/>
+    <w:uiPriority w:val="99"/>
+    <w:rsid w:val="00C96843"/>
+  </w:style>
+  <w:style w:type="paragraph" w:styleId="ListParagraph">
+    <w:name w:val="List Paragraph"/>
+    <w:basedOn w:val="Normal"/>
+    <w:uiPriority w:val="34"/>
+    <w:qFormat/>
+    <w:rsid w:val="00C96843"/>
+    <w:pPr>
+      <w:ind w:left="720"/>
+      <w:contextualSpacing/>
+    </w:pPr>
+  </w:style>
 </w:styles>
 </file>
 

</xml_diff>